<commit_message>
Added Sprint Retrospective section in the documentation
</commit_message>
<xml_diff>
--- a/ABA_group_assignment.docx
+++ b/ABA_group_assignment.docx
@@ -114,11 +114,13 @@
         <w:pStyle w:val="CoverPageAuthorName"/>
         <w:rPr>
           <w:rFonts w:ascii="Arial" w:hAnsi="Arial" w:cs="Arial"/>
+          <w:lang w:val="fr-CH"/>
         </w:rPr>
       </w:pPr>
       <w:r>
         <w:rPr>
           <w:rFonts w:ascii="Arial" w:hAnsi="Arial" w:cs="Arial"/>
+          <w:lang w:val="fr-CH"/>
         </w:rPr>
         <w:t>Marc Beutler</w:t>
       </w:r>
@@ -128,11 +130,13 @@
         <w:pStyle w:val="CoverPageAuthorName"/>
         <w:rPr>
           <w:rFonts w:ascii="Arial" w:hAnsi="Arial" w:cs="Arial"/>
+          <w:lang w:val="fr-CH"/>
         </w:rPr>
       </w:pPr>
       <w:r>
         <w:rPr>
           <w:rFonts w:ascii="Arial" w:hAnsi="Arial" w:cs="Arial"/>
+          <w:lang w:val="fr-CH"/>
         </w:rPr>
         <w:t>Anton Lorvi</w:t>
       </w:r>
@@ -142,11 +146,13 @@
         <w:pStyle w:val="CoverPageAuthorName"/>
         <w:rPr>
           <w:rFonts w:ascii="Arial" w:hAnsi="Arial" w:cs="Arial"/>
+          <w:lang w:val="fr-CH"/>
         </w:rPr>
       </w:pPr>
       <w:r>
         <w:rPr>
           <w:rFonts w:ascii="Arial" w:hAnsi="Arial" w:cs="Arial"/>
+          <w:lang w:val="fr-CH"/>
         </w:rPr>
         <w:t>Lorenzo Niggli</w:t>
       </w:r>
@@ -156,11 +162,13 @@
         <w:pStyle w:val="CoverPageAuthorName"/>
         <w:rPr>
           <w:rFonts w:ascii="Arial" w:hAnsi="Arial" w:cs="Arial"/>
+          <w:lang w:val="fr-CH"/>
         </w:rPr>
       </w:pPr>
       <w:r>
         <w:rPr>
           <w:rFonts w:ascii="Arial" w:hAnsi="Arial" w:cs="Arial"/>
+          <w:lang w:val="fr-CH"/>
         </w:rPr>
         <w:t>Luca Mueller</w:t>
       </w:r>
@@ -170,6 +178,7 @@
         <w:jc w:val="center"/>
         <w:rPr>
           <w:rFonts w:cs="Arial"/>
+          <w:lang w:val="fr-CH"/>
         </w:rPr>
       </w:pPr>
     </w:p>
@@ -179,11 +188,13 @@
         <w:jc w:val="center"/>
         <w:rPr>
           <w:rFonts w:cs="Arial"/>
+          <w:lang w:val="fr-CH"/>
         </w:rPr>
       </w:pPr>
       <w:r>
         <w:rPr>
           <w:rFonts w:cs="Arial"/>
+          <w:lang w:val="fr-CH"/>
         </w:rPr>
         <w:t>Supervisor</w:t>
       </w:r>
@@ -194,23 +205,27 @@
         <w:jc w:val="center"/>
         <w:rPr>
           <w:rFonts w:cs="Arial"/>
+          <w:lang w:val="de-CH"/>
         </w:rPr>
       </w:pPr>
       <w:r>
         <w:rPr>
           <w:rFonts w:cs="Arial"/>
+          <w:lang w:val="de-CH"/>
         </w:rPr>
         <w:t>Prof. Dr.</w:t>
       </w:r>
       <w:r>
         <w:rPr>
           <w:rFonts w:cs="Arial"/>
+          <w:lang w:val="de-CH"/>
         </w:rPr>
         <w:t xml:space="preserve"> </w:t>
       </w:r>
       <w:r>
         <w:rPr>
           <w:rFonts w:cs="Arial"/>
+          <w:lang w:val="de-CH"/>
         </w:rPr>
         <w:t>Knut Hinkelmann</w:t>
       </w:r>
@@ -221,11 +236,13 @@
         <w:jc w:val="center"/>
         <w:rPr>
           <w:rFonts w:cs="Arial"/>
+          <w:lang w:val="de-CH"/>
         </w:rPr>
       </w:pPr>
       <w:r>
         <w:rPr>
           <w:rFonts w:cs="Arial"/>
+          <w:lang w:val="de-CH"/>
         </w:rPr>
         <w:t>Prof. Dr. Holger Wache</w:t>
       </w:r>
@@ -290,7 +307,7 @@
           <w:rFonts w:ascii="Arial" w:hAnsi="Arial" w:cs="Arial"/>
           <w:noProof/>
         </w:rPr>
-        <w:t>October 24, 2019</w:t>
+        <w:t>October 30, 2019</w:t>
       </w:r>
       <w:r>
         <w:rPr>
@@ -356,7 +373,6 @@
     </w:p>
     <w:p>
       <w:pPr>
-        <w:jc w:val="left"/>
         <w:rPr>
           <w:b/>
           <w:sz w:val="28"/>
@@ -374,7 +390,6 @@
     <w:p>
       <w:pPr>
         <w:spacing w:line="240" w:lineRule="auto"/>
-        <w:jc w:val="left"/>
       </w:pPr>
     </w:p>
     <w:bookmarkStart w:id="1" w:name="_Ref22587575" w:displacedByCustomXml="next"/>
@@ -1554,20 +1569,20 @@
       <w:pPr>
         <w:pStyle w:val="Heading1"/>
       </w:pPr>
-      <w:bookmarkStart w:id="2" w:name="_Toc331715050"/>
-      <w:bookmarkStart w:id="3" w:name="_Toc331715846"/>
-      <w:bookmarkStart w:id="4" w:name="_Toc22847880"/>
+      <w:bookmarkStart w:id="2" w:name="_Toc22847880"/>
+      <w:bookmarkStart w:id="3" w:name="_Toc331715050"/>
+      <w:bookmarkStart w:id="4" w:name="_Toc331715846"/>
       <w:r>
         <w:lastRenderedPageBreak/>
         <w:t>Introduction and Definitions</w:t>
       </w:r>
-      <w:bookmarkEnd w:id="4"/>
+      <w:bookmarkEnd w:id="2"/>
     </w:p>
     <w:p>
       <w:bookmarkStart w:id="5" w:name="_Toc444280966"/>
       <w:bookmarkStart w:id="6" w:name="_Toc515916176"/>
-      <w:bookmarkEnd w:id="2"/>
       <w:bookmarkEnd w:id="3"/>
+      <w:bookmarkEnd w:id="4"/>
       <w:r>
         <w:t xml:space="preserve">This report was realized </w:t>
       </w:r>
@@ -1874,7 +1889,6 @@
           <w:id w:val="549273307"/>
           <w:citation/>
         </w:sdtPr>
-        <w:sdtEndPr/>
         <w:sdtContent>
           <w:r>
             <w:fldChar w:fldCharType="begin"/>
@@ -2685,7 +2699,6 @@
     <w:p/>
     <w:p>
       <w:pPr>
-        <w:jc w:val="center"/>
         <w:rPr>
           <w:i/>
         </w:rPr>
@@ -2748,7 +2761,6 @@
     <w:p/>
     <w:p>
       <w:pPr>
-        <w:jc w:val="center"/>
         <w:rPr>
           <w:i/>
         </w:rPr>
@@ -2791,7 +2803,6 @@
           <w:id w:val="834333583"/>
           <w:citation/>
         </w:sdtPr>
-        <w:sdtEndPr/>
         <w:sdtContent>
           <w:r>
             <w:fldChar w:fldCharType="begin"/>
@@ -2859,6 +2870,9 @@
             <w:tcW w:w="4253" w:type="dxa"/>
           </w:tcPr>
           <w:p>
+            <w:pPr>
+              <w:jc w:val="center"/>
+            </w:pPr>
             <w:r>
               <w:rPr>
                 <w:noProof/>
@@ -2908,7 +2922,10 @@
           </w:p>
           <w:p>
             <w:pPr>
-              <w:jc w:val="left"/>
+              <w:jc w:val="center"/>
+              <w:rPr>
+                <w:lang w:val="fr-CH"/>
+              </w:rPr>
             </w:pPr>
             <w:bookmarkStart w:id="16" w:name="_Ref22846993"/>
             <w:bookmarkStart w:id="17" w:name="_Toc22847388"/>
@@ -2917,6 +2934,7 @@
                 <w:bCs/>
                 <w:sz w:val="18"/>
                 <w:szCs w:val="18"/>
+                <w:lang w:val="fr-CH"/>
               </w:rPr>
               <w:t xml:space="preserve">Figure </w:t>
             </w:r>
@@ -2933,6 +2951,7 @@
                 <w:bCs/>
                 <w:sz w:val="18"/>
                 <w:szCs w:val="18"/>
+                <w:lang w:val="fr-CH"/>
               </w:rPr>
               <w:instrText xml:space="preserve"> SEQ Figure \* ARABIC </w:instrText>
             </w:r>
@@ -2950,6 +2969,7 @@
                 <w:noProof/>
                 <w:sz w:val="18"/>
                 <w:szCs w:val="18"/>
+                <w:lang w:val="fr-CH"/>
               </w:rPr>
               <w:t>1</w:t>
             </w:r>
@@ -2967,6 +2987,7 @@
                 <w:bCs/>
                 <w:sz w:val="18"/>
                 <w:szCs w:val="18"/>
+                <w:lang w:val="fr-CH"/>
               </w:rPr>
               <w:t>: Stacey Matrix</w:t>
             </w:r>
@@ -2980,7 +3001,6 @@
                 <w:id w:val="468258324"/>
                 <w:citation/>
               </w:sdtPr>
-              <w:sdtEndPr/>
               <w:sdtContent>
                 <w:r>
                   <w:rPr>
@@ -2995,6 +3015,7 @@
                     <w:bCs/>
                     <w:sz w:val="18"/>
                     <w:szCs w:val="18"/>
+                    <w:lang w:val="fr-CH"/>
                   </w:rPr>
                   <w:instrText xml:space="preserve"> CITATION Bal19 \l 2055 </w:instrText>
                 </w:r>
@@ -3011,6 +3032,7 @@
                     <w:bCs/>
                     <w:sz w:val="18"/>
                     <w:szCs w:val="18"/>
+                    <w:lang w:val="fr-CH"/>
                   </w:rPr>
                   <w:t xml:space="preserve"> (Ballarin Latre, 2019)</w:t>
                 </w:r>
@@ -3079,9 +3101,6 @@
             </w:r>
           </w:p>
           <w:p>
-            <w:pPr>
-              <w:jc w:val="left"/>
-            </w:pPr>
             <w:r>
               <w:t>The scale used goes from “Close to Certainty/Agreement”, which means that almost all information that is required is already given, to “Far from Certainty/Agreement” which is the exact opposite, almost no information is given to start with.</w:t>
             </w:r>
@@ -3226,7 +3245,6 @@
           <w:id w:val="1345987961"/>
           <w:citation/>
         </w:sdtPr>
-        <w:sdtEndPr/>
         <w:sdtContent>
           <w:r>
             <w:fldChar w:fldCharType="begin"/>
@@ -3963,6 +3981,9 @@
         <w:instrText xml:space="preserve"> REF _Ref22587530 \r \h </w:instrText>
       </w:r>
       <w:r>
+        <w:instrText xml:space="preserve"> \* MERGEFORMAT </w:instrText>
+      </w:r>
+      <w:r>
         <w:fldChar w:fldCharType="separate"/>
       </w:r>
       <w:r>
@@ -4156,8 +4177,6 @@
       <w:r>
         <w:t xml:space="preserve"> to two types of them: user stories and requirements. The requirements are seen as sub-item of a user story, the acceptance criteria, which defines when the user story is fulfilled. </w:t>
       </w:r>
-      <w:bookmarkStart w:id="22" w:name="_GoBack"/>
-      <w:bookmarkEnd w:id="22"/>
       <w:r>
         <w:t>H</w:t>
       </w:r>
@@ -4849,7 +4868,7 @@
           <w:rFonts w:cs="Arial"/>
         </w:rPr>
       </w:pPr>
-      <w:bookmarkStart w:id="23" w:name="_Toc22847887"/>
+      <w:bookmarkStart w:id="22" w:name="_Toc22847887"/>
       <w:r>
         <w:rPr>
           <w:rFonts w:cs="Arial"/>
@@ -4857,122 +4876,141 @@
         <w:lastRenderedPageBreak/>
         <w:t>Sprints</w:t>
       </w:r>
+      <w:bookmarkEnd w:id="22"/>
+    </w:p>
+    <w:p>
+      <w:r>
+        <w:t>The following chapters will give an overview of the three Sprints that have been conducted. It will give insights about the different stages that our team has gone, which methods have been used and the results of each Sprint will be discussed.</w:t>
+      </w:r>
+    </w:p>
+    <w:p/>
+    <w:p>
+      <w:pPr>
+        <w:pStyle w:val="Heading2"/>
+      </w:pPr>
+      <w:bookmarkStart w:id="23" w:name="_Toc22417526"/>
+      <w:bookmarkStart w:id="24" w:name="_Ref22587530"/>
+      <w:bookmarkStart w:id="25" w:name="_Ref22587581"/>
+      <w:bookmarkStart w:id="26" w:name="_Toc22847888"/>
+      <w:r>
+        <w:t>Sprint 1</w:t>
+      </w:r>
       <w:bookmarkEnd w:id="23"/>
-    </w:p>
-    <w:p>
-      <w:r>
-        <w:t>The following chapters will give an overview of the three Sprints that have been conducted. It will give insights about the different stages that our team has gone, which methods have been used and the results of each Sprint will be discussed.</w:t>
-      </w:r>
-    </w:p>
-    <w:p/>
-    <w:p>
-      <w:pPr>
-        <w:pStyle w:val="Heading2"/>
-      </w:pPr>
-      <w:bookmarkStart w:id="24" w:name="_Toc22417526"/>
-      <w:bookmarkStart w:id="25" w:name="_Ref22587530"/>
-      <w:bookmarkStart w:id="26" w:name="_Ref22587581"/>
-      <w:bookmarkStart w:id="27" w:name="_Toc22847888"/>
-      <w:r>
-        <w:t>Sprint 1</w:t>
-      </w:r>
       <w:bookmarkEnd w:id="24"/>
       <w:bookmarkEnd w:id="25"/>
       <w:bookmarkEnd w:id="26"/>
+    </w:p>
+    <w:p>
+      <w:pPr>
+        <w:pStyle w:val="Heading3"/>
+      </w:pPr>
+      <w:r>
+        <w:t>Sprint Planning</w:t>
+      </w:r>
+      <w:r>
+        <w:t xml:space="preserve"> &amp; Task Description</w:t>
+      </w:r>
+    </w:p>
+    <w:p>
+      <w:r>
+        <w:t>Sprint 1 served us to get an initial idea about the requirements of the different stakeholders, to get a first impression of the tools we use (especially Trello and Git</w:t>
+      </w:r>
+      <w:r>
+        <w:t>h</w:t>
+      </w:r>
+      <w:r>
+        <w:t>ub) and to create our first dialogue with the chatbot to improve our ability to estimate further development in the subsequent Sprints.</w:t>
+      </w:r>
+    </w:p>
+    <w:p>
+      <w:pPr>
+        <w:spacing w:after="240"/>
+      </w:pPr>
+      <w:r>
+        <w:t xml:space="preserve">As a first task we set up our Product Backlog in Trello with all Tasks that came into our minds and to have a clear overview we structured the Trello board by introduction a new list element “Milestones / Explanation” (see </w:t>
+      </w:r>
+      <w:r>
+        <w:fldChar w:fldCharType="begin"/>
+      </w:r>
+      <w:r>
+        <w:instrText xml:space="preserve"> REF _Ref22419157 \h </w:instrText>
+      </w:r>
+      <w:r>
+        <w:instrText xml:space="preserve"> \* MERGEFORMAT </w:instrText>
+      </w:r>
+      <w:r>
+        <w:fldChar w:fldCharType="separate"/>
+      </w:r>
+      <w:r>
+        <w:t xml:space="preserve">Table </w:t>
+      </w:r>
+      <w:r>
+        <w:rPr>
+          <w:noProof/>
+        </w:rPr>
+        <w:t>1</w:t>
+      </w:r>
+      <w:r>
+        <w:fldChar w:fldCharType="end"/>
+      </w:r>
+      <w:r>
+        <w:t xml:space="preserve"> and </w:t>
+      </w:r>
+      <w:r>
+        <w:fldChar w:fldCharType="begin"/>
+      </w:r>
+      <w:r>
+        <w:instrText xml:space="preserve"> REF _Ref22419430 \h </w:instrText>
+      </w:r>
+      <w:r>
+        <w:instrText xml:space="preserve"> \* MERGEFORMAT </w:instrText>
+      </w:r>
+      <w:r>
+        <w:fldChar w:fldCharType="separate"/>
+      </w:r>
+      <w:r>
+        <w:t xml:space="preserve">Figure </w:t>
+      </w:r>
+      <w:r>
+        <w:rPr>
+          <w:noProof/>
+        </w:rPr>
+        <w:t>3</w:t>
+      </w:r>
+      <w:r>
+        <w:fldChar w:fldCharType="end"/>
+      </w:r>
+      <w:r>
+        <w:t>):</w:t>
+      </w:r>
+    </w:p>
+    <w:p>
+      <w:pPr>
+        <w:pStyle w:val="Caption"/>
+      </w:pPr>
+      <w:bookmarkStart w:id="27" w:name="_Ref22419157"/>
+      <w:r>
+        <w:t xml:space="preserve">Table </w:t>
+      </w:r>
+      <w:r>
+        <w:fldChar w:fldCharType="begin"/>
+      </w:r>
+      <w:r>
+        <w:instrText xml:space="preserve"> SEQ Table \* ARABIC </w:instrText>
+      </w:r>
+      <w:r>
+        <w:fldChar w:fldCharType="separate"/>
+      </w:r>
+      <w:r>
+        <w:rPr>
+          <w:noProof/>
+        </w:rPr>
+        <w:t>1</w:t>
+      </w:r>
+      <w:r>
+        <w:fldChar w:fldCharType="end"/>
+      </w:r>
       <w:bookmarkEnd w:id="27"/>
-    </w:p>
-    <w:p>
-      <w:r>
-        <w:t>Sprint 1 served us to get an initial idea about the requirements of the different stakeholders, to get a first impression of the tools we use (especially Trello and Git</w:t>
-      </w:r>
-      <w:r>
-        <w:t>h</w:t>
-      </w:r>
-      <w:r>
-        <w:t>ub) and to create our first dialogue with the chatbot to improve our ability to estimate further development in the subsequent Sprints.</w:t>
-      </w:r>
-    </w:p>
-    <w:p>
-      <w:r>
-        <w:t xml:space="preserve">As a first task we set up our Product Backlog in Trello with all Tasks that came into our minds and to have a clear overview we structured the Trello board by introduction a new list element “Milestones / Explanation” (see </w:t>
-      </w:r>
-      <w:r>
-        <w:fldChar w:fldCharType="begin"/>
-      </w:r>
-      <w:r>
-        <w:instrText xml:space="preserve"> REF _Ref22419157 \h </w:instrText>
-      </w:r>
-      <w:r>
-        <w:fldChar w:fldCharType="separate"/>
-      </w:r>
-      <w:r>
-        <w:t xml:space="preserve">Table </w:t>
-      </w:r>
-      <w:r>
-        <w:rPr>
-          <w:noProof/>
-        </w:rPr>
-        <w:t>1</w:t>
-      </w:r>
-      <w:r>
-        <w:fldChar w:fldCharType="end"/>
-      </w:r>
-      <w:r>
-        <w:t xml:space="preserve"> and </w:t>
-      </w:r>
-      <w:r>
-        <w:fldChar w:fldCharType="begin"/>
-      </w:r>
-      <w:r>
-        <w:instrText xml:space="preserve"> REF _Ref22419430 \h </w:instrText>
-      </w:r>
-      <w:r>
-        <w:fldChar w:fldCharType="separate"/>
-      </w:r>
-      <w:r>
-        <w:t xml:space="preserve">Figure </w:t>
-      </w:r>
-      <w:r>
-        <w:rPr>
-          <w:noProof/>
-        </w:rPr>
-        <w:t>3</w:t>
-      </w:r>
-      <w:r>
-        <w:fldChar w:fldCharType="end"/>
-      </w:r>
-      <w:r>
-        <w:t>):</w:t>
-      </w:r>
-    </w:p>
-    <w:p>
-      <w:pPr>
-        <w:pStyle w:val="Caption"/>
-        <w:jc w:val="center"/>
-      </w:pPr>
-      <w:bookmarkStart w:id="28" w:name="_Ref22419157"/>
-      <w:r>
-        <w:t xml:space="preserve">Table </w:t>
-      </w:r>
-      <w:r>
-        <w:fldChar w:fldCharType="begin"/>
-      </w:r>
-      <w:r>
-        <w:instrText xml:space="preserve"> SEQ Table \* ARABIC </w:instrText>
-      </w:r>
-      <w:r>
-        <w:fldChar w:fldCharType="separate"/>
-      </w:r>
-      <w:r>
-        <w:rPr>
-          <w:noProof/>
-        </w:rPr>
-        <w:t>1</w:t>
-      </w:r>
-      <w:r>
-        <w:fldChar w:fldCharType="end"/>
-      </w:r>
-      <w:bookmarkEnd w:id="28"/>
       <w:r>
         <w:t>: Descriptions of Milestones/Explanation elements in Trello</w:t>
       </w:r>
@@ -5150,7 +5188,7 @@
     </w:tbl>
     <w:p>
       <w:pPr>
-        <w:spacing w:before="120"/>
+        <w:spacing w:before="240"/>
       </w:pPr>
       <w:r>
         <w:t xml:space="preserve">All cards created have been marked with at least one of the elements listed in </w:t>
@@ -5160,6 +5198,9 @@
       </w:r>
       <w:r>
         <w:instrText xml:space="preserve"> REF _Ref22419157 \h </w:instrText>
+      </w:r>
+      <w:r>
+        <w:instrText xml:space="preserve"> \* MERGEFORMAT </w:instrText>
       </w:r>
       <w:r>
         <w:fldChar w:fldCharType="separate"/>
@@ -5233,6 +5274,9 @@
         <w:instrText xml:space="preserve"> REF _Ref22419430 \h </w:instrText>
       </w:r>
       <w:r>
+        <w:instrText xml:space="preserve"> \* MERGEFORMAT </w:instrText>
+      </w:r>
+      <w:r>
         <w:fldChar w:fldCharType="separate"/>
       </w:r>
       <w:r>
@@ -5255,6 +5299,7 @@
       <w:pPr>
         <w:keepNext/>
         <w:spacing w:before="120"/>
+        <w:jc w:val="center"/>
       </w:pPr>
       <w:r>
         <w:rPr>
@@ -5309,8 +5354,8 @@
         <w:pStyle w:val="Caption"/>
         <w:jc w:val="center"/>
       </w:pPr>
-      <w:bookmarkStart w:id="29" w:name="_Ref22419430"/>
-      <w:bookmarkStart w:id="30" w:name="_Toc22847390"/>
+      <w:bookmarkStart w:id="28" w:name="_Ref22419430"/>
+      <w:bookmarkStart w:id="29" w:name="_Toc22847390"/>
       <w:r>
         <w:t xml:space="preserve">Figure </w:t>
       </w:r>
@@ -5332,16 +5377,15 @@
       <w:r>
         <w:fldChar w:fldCharType="end"/>
       </w:r>
+      <w:bookmarkEnd w:id="28"/>
+      <w:r>
+        <w:t>: Initial Product Backlog in Trello</w:t>
+      </w:r>
       <w:bookmarkEnd w:id="29"/>
-      <w:r>
-        <w:t>: Initial Product Backlog in Trello</w:t>
-      </w:r>
-      <w:bookmarkEnd w:id="30"/>
     </w:p>
     <w:p>
       <w:pPr>
         <w:spacing w:line="276" w:lineRule="auto"/>
-        <w:jc w:val="left"/>
       </w:pPr>
       <w:r>
         <w:t>All tasks concerning the initial pitch already have been done before the first Sprint Planning and are therefore already marked as “Done”.</w:t>
@@ -5350,7 +5394,6 @@
     <w:p>
       <w:pPr>
         <w:spacing w:after="120" w:line="276" w:lineRule="auto"/>
-        <w:jc w:val="left"/>
       </w:pPr>
       <w:r>
         <w:t>Having a look at the tasks in the Backlog and the BABOK guide, we had a clear focus on the knowledge areas “Business Analysis Planning and Monitoring” as well as “Elicitation and Collaboration”:</w:t>
@@ -5378,7 +5421,6 @@
           <w:p>
             <w:pPr>
               <w:spacing w:line="276" w:lineRule="auto"/>
-              <w:jc w:val="left"/>
             </w:pPr>
             <w:r>
               <w:t>Knowledge Area:</w:t>
@@ -5392,7 +5434,6 @@
           <w:p>
             <w:pPr>
               <w:spacing w:line="276" w:lineRule="auto"/>
-              <w:jc w:val="left"/>
               <w:cnfStyle w:val="100000000000" w:firstRow="1" w:lastRow="0" w:firstColumn="0" w:lastColumn="0" w:oddVBand="0" w:evenVBand="0" w:oddHBand="0" w:evenHBand="0" w:firstRowFirstColumn="0" w:firstRowLastColumn="0" w:lastRowFirstColumn="0" w:lastRowLastColumn="0"/>
             </w:pPr>
             <w:r>
@@ -5410,7 +5451,6 @@
           <w:p>
             <w:pPr>
               <w:spacing w:line="276" w:lineRule="auto"/>
-              <w:jc w:val="left"/>
             </w:pPr>
             <w:r>
               <w:t>Business Analysis Planning and Monitoring</w:t>
@@ -5429,7 +5469,6 @@
                 <w:numId w:val="20"/>
               </w:numPr>
               <w:spacing w:line="276" w:lineRule="auto"/>
-              <w:jc w:val="left"/>
               <w:cnfStyle w:val="000000000000" w:firstRow="0" w:lastRow="0" w:firstColumn="0" w:lastColumn="0" w:oddVBand="0" w:evenVBand="0" w:oddHBand="0" w:evenHBand="0" w:firstRowFirstColumn="0" w:firstRowLastColumn="0" w:lastRowFirstColumn="0" w:lastRowLastColumn="0"/>
             </w:pPr>
             <w:r>
@@ -5450,7 +5489,6 @@
                 <w:numId w:val="20"/>
               </w:numPr>
               <w:spacing w:line="276" w:lineRule="auto"/>
-              <w:jc w:val="left"/>
               <w:cnfStyle w:val="000000000000" w:firstRow="0" w:lastRow="0" w:firstColumn="0" w:lastColumn="0" w:oddVBand="0" w:evenVBand="0" w:oddHBand="0" w:evenHBand="0" w:firstRowFirstColumn="0" w:firstRowLastColumn="0" w:lastRowFirstColumn="0" w:lastRowLastColumn="0"/>
             </w:pPr>
             <w:r>
@@ -5465,7 +5503,6 @@
                 <w:numId w:val="20"/>
               </w:numPr>
               <w:spacing w:line="276" w:lineRule="auto"/>
-              <w:jc w:val="left"/>
               <w:cnfStyle w:val="000000000000" w:firstRow="0" w:lastRow="0" w:firstColumn="0" w:lastColumn="0" w:oddVBand="0" w:evenVBand="0" w:oddHBand="0" w:evenHBand="0" w:firstRowFirstColumn="0" w:firstRowLastColumn="0" w:lastRowFirstColumn="0" w:lastRowLastColumn="0"/>
             </w:pPr>
             <w:r>
@@ -5482,7 +5519,6 @@
                 <w:id w:val="-182121093"/>
                 <w:citation/>
               </w:sdtPr>
-              <w:sdtEndPr/>
               <w:sdtContent>
                 <w:r>
                   <w:fldChar w:fldCharType="begin"/>
@@ -5516,18 +5552,17 @@
                 <w:numId w:val="20"/>
               </w:numPr>
               <w:spacing w:line="276" w:lineRule="auto"/>
-              <w:jc w:val="left"/>
               <w:cnfStyle w:val="000000000000" w:firstRow="0" w:lastRow="0" w:firstColumn="0" w:lastColumn="0" w:oddVBand="0" w:evenVBand="0" w:oddHBand="0" w:evenHBand="0" w:firstRowFirstColumn="0" w:firstRowLastColumn="0" w:lastRowFirstColumn="0" w:lastRowLastColumn="0"/>
             </w:pPr>
             <w:r>
               <w:t xml:space="preserve">Identify Business Analysis Performance Improvements: </w:t>
             </w:r>
             <w:r>
-              <w:t xml:space="preserve">At the end of the Sprint we conducted a Sprint Review with our Agile </w:t>
+              <w:t xml:space="preserve">At the end of the Sprint we conducted a Sprint Review with our Agile Business </w:t>
             </w:r>
             <w:r>
               <w:lastRenderedPageBreak/>
-              <w:t>Business Analysis Coaches and a Sprint Retrospective to clarify weaknesses in the processes we used during our work.</w:t>
+              <w:t>Analysis Coaches and a Sprint Retrospective to clarify weaknesses in the processes we used during our work.</w:t>
             </w:r>
           </w:p>
         </w:tc>
@@ -5541,7 +5576,6 @@
           <w:p>
             <w:pPr>
               <w:spacing w:line="276" w:lineRule="auto"/>
-              <w:jc w:val="left"/>
             </w:pPr>
             <w:r>
               <w:lastRenderedPageBreak/>
@@ -5561,7 +5595,6 @@
                 <w:numId w:val="21"/>
               </w:numPr>
               <w:spacing w:line="276" w:lineRule="auto"/>
-              <w:jc w:val="left"/>
               <w:cnfStyle w:val="000000000000" w:firstRow="0" w:lastRow="0" w:firstColumn="0" w:lastColumn="0" w:oddVBand="0" w:evenVBand="0" w:oddHBand="0" w:evenHBand="0" w:firstRowFirstColumn="0" w:firstRowLastColumn="0" w:lastRowFirstColumn="0" w:lastRowLastColumn="0"/>
             </w:pPr>
             <w:r>
@@ -5588,20 +5621,28 @@
                 <w:numId w:val="21"/>
               </w:numPr>
               <w:spacing w:line="276" w:lineRule="auto"/>
-              <w:jc w:val="left"/>
               <w:cnfStyle w:val="000000000000" w:firstRow="0" w:lastRow="0" w:firstColumn="0" w:lastColumn="0" w:oddVBand="0" w:evenVBand="0" w:oddHBand="0" w:evenHBand="0" w:firstRowFirstColumn="0" w:firstRowLastColumn="0" w:lastRowFirstColumn="0" w:lastRowLastColumn="0"/>
             </w:pPr>
             <w:r>
-              <w:t xml:space="preserve">Confirm Elicitation Results / Communicate Business Analysis Information / Manage Stakeholder Collaboration: Based on the identified needs a first simple chatbot iteration was developed. </w:t>
-            </w:r>
-            <w:r>
-              <w:rPr>
-                <w:highlight w:val="yellow"/>
-              </w:rPr>
-              <w:t>TODO</w:t>
-            </w:r>
-            <w:r>
-              <w:t>: To confirm the elicitation results and to communicate the BA information, the first chatbot iteration will be shown to the stakeholders and based on the collaboration with them the subsequent development will be planned.</w:t>
+              <w:t>Confirm Elicitation Results / Communicate Business Analysis Information / Manage Stakeholder Collaboration: Based on the identified needs a first simple chatbot iteration was developed. To confirm the elicitation results and to communicate the BA information, the chatbot iteration</w:t>
+            </w:r>
+            <w:r>
+              <w:t>s</w:t>
+            </w:r>
+            <w:r>
+              <w:t xml:space="preserve"> </w:t>
+            </w:r>
+            <w:r>
+              <w:t xml:space="preserve">are </w:t>
+            </w:r>
+            <w:r>
+              <w:t xml:space="preserve">shown to the stakeholders and based on the collaboration with them the subsequent development </w:t>
+            </w:r>
+            <w:r>
+              <w:t>is</w:t>
+            </w:r>
+            <w:r>
+              <w:t xml:space="preserve"> planned.</w:t>
             </w:r>
           </w:p>
         </w:tc>
@@ -5609,27 +5650,18 @@
     </w:tbl>
     <w:p>
       <w:pPr>
-        <w:spacing w:after="240" w:line="276" w:lineRule="auto"/>
+        <w:pStyle w:val="Heading3"/>
+        <w:spacing w:before="240"/>
+      </w:pPr>
+      <w:r>
+        <w:t>Survey with Students</w:t>
+      </w:r>
+    </w:p>
+    <w:p>
+      <w:pPr>
+        <w:spacing w:before="120" w:after="240" w:line="276" w:lineRule="auto"/>
         <w:jc w:val="left"/>
       </w:pPr>
-    </w:p>
-    <w:p>
-      <w:pPr>
-        <w:spacing w:after="240" w:line="276" w:lineRule="auto"/>
-        <w:jc w:val="left"/>
-      </w:pPr>
-      <w:r>
-        <w:rPr>
-          <w:b/>
-        </w:rPr>
-        <w:t>Survey with students</w:t>
-      </w:r>
-      <w:r>
-        <w:rPr>
-          <w:b/>
-        </w:rPr>
-        <w:br/>
-      </w:r>
       <w:r>
         <w:t xml:space="preserve">In order to get an input from the stakeholder group students we decided to use the approach of a survey to reach the numerous persons efficiently. The full documentation of the questions and answers is uploaded to </w:t>
       </w:r>
@@ -5663,7 +5695,6 @@
           <w:numId w:val="40"/>
         </w:numPr>
         <w:spacing w:after="240" w:line="276" w:lineRule="auto"/>
-        <w:jc w:val="left"/>
       </w:pPr>
       <w:r>
         <w:t xml:space="preserve">Only one student has never contacted the administration. </w:t>
@@ -5680,7 +5711,6 @@
           <w:numId w:val="40"/>
         </w:numPr>
         <w:spacing w:after="240" w:line="276" w:lineRule="auto"/>
-        <w:jc w:val="left"/>
       </w:pPr>
       <w:r>
         <w:t>Answering time varies greatly. While sometimes it only takes a day it for 38.1% also took more than 5 days in at least some case. Some E-Mails have even never been answered.</w:t>
@@ -5694,7 +5724,6 @@
           <w:numId w:val="40"/>
         </w:numPr>
         <w:spacing w:after="240" w:line="276" w:lineRule="auto"/>
-        <w:jc w:val="left"/>
       </w:pPr>
       <w:r>
         <w:t>Almost 2/3 have resent the answer</w:t>
@@ -5708,7 +5737,6 @@
           <w:numId w:val="40"/>
         </w:numPr>
         <w:spacing w:after="240" w:line="276" w:lineRule="auto"/>
-        <w:jc w:val="left"/>
       </w:pPr>
       <w:r>
         <w:t>Reasons for contacting the administration are (descending by numbers of mentions): Module enrolment or cancelation, Request for documents or confirmations, change of address, miscellaneous questions about curriculum, invoice, process or reservations.</w:t>
@@ -5722,7 +5750,6 @@
           <w:numId w:val="40"/>
         </w:numPr>
         <w:spacing w:after="240" w:line="276" w:lineRule="auto"/>
-        <w:jc w:val="left"/>
       </w:pPr>
       <w:r>
         <w:t>Positive are perceived that in most cases the question was answered, or the request processed</w:t>
@@ -5736,7 +5763,6 @@
           <w:numId w:val="40"/>
         </w:numPr>
         <w:spacing w:after="240" w:line="276" w:lineRule="auto"/>
-        <w:jc w:val="left"/>
       </w:pPr>
       <w:r>
         <w:t>Negative perceived was the long waiting time, the need to send reminders or putting others on CC, lack of communication in case of delays and that the answer not always was helpful</w:t>
@@ -5744,8 +5770,214 @@
     </w:p>
     <w:p>
       <w:pPr>
+        <w:pStyle w:val="Heading3"/>
+        <w:spacing w:after="120"/>
+      </w:pPr>
+      <w:r>
+        <w:t xml:space="preserve">Interview with </w:t>
+      </w:r>
+      <w:r>
+        <w:t>A</w:t>
+      </w:r>
+      <w:r>
+        <w:t xml:space="preserve">dministrative </w:t>
+      </w:r>
+      <w:r>
+        <w:t>E</w:t>
+      </w:r>
+      <w:r>
+        <w:t>mployee</w:t>
+      </w:r>
+    </w:p>
+    <w:p>
+      <w:r>
+        <w:t>Neyyer Sheikh is one of the administrative employees of the FHNW. He is responsible for the BIS programme and answers students' questions accordingly. In an interview with him we found out that these requests are most frequently asked:</w:t>
+      </w:r>
+    </w:p>
+    <w:p>
+      <w:pPr>
+        <w:pStyle w:val="ListParagraph"/>
+        <w:numPr>
+          <w:ilvl w:val="0"/>
+          <w:numId w:val="2"/>
+        </w:numPr>
+        <w:rPr>
+          <w:szCs w:val="22"/>
+        </w:rPr>
+      </w:pPr>
+      <w:r>
+        <w:t>Date on various topics of education (exams, results, etc.)</w:t>
+      </w:r>
+    </w:p>
+    <w:p>
+      <w:pPr>
+        <w:pStyle w:val="ListParagraph"/>
+        <w:numPr>
+          <w:ilvl w:val="0"/>
+          <w:numId w:val="2"/>
+        </w:numPr>
+        <w:rPr>
+          <w:szCs w:val="22"/>
+        </w:rPr>
+      </w:pPr>
+      <w:r>
+        <w:lastRenderedPageBreak/>
+        <w:t>Change of module registration</w:t>
+      </w:r>
+    </w:p>
+    <w:p>
+      <w:pPr>
+        <w:pStyle w:val="ListParagraph"/>
+        <w:numPr>
+          <w:ilvl w:val="0"/>
+          <w:numId w:val="2"/>
+        </w:numPr>
+        <w:rPr>
+          <w:szCs w:val="22"/>
+        </w:rPr>
+      </w:pPr>
+      <w:r>
+        <w:t xml:space="preserve"> Change of billing delivery address</w:t>
+      </w:r>
+    </w:p>
+    <w:p>
+      <w:pPr>
+        <w:pStyle w:val="ListParagraph"/>
+        <w:numPr>
+          <w:ilvl w:val="0"/>
+          <w:numId w:val="2"/>
+        </w:numPr>
+        <w:rPr>
+          <w:szCs w:val="22"/>
+        </w:rPr>
+      </w:pPr>
+      <w:r>
+        <w:t xml:space="preserve">registration confirmations </w:t>
+      </w:r>
+    </w:p>
+    <w:p>
+      <w:pPr>
+        <w:pStyle w:val="ListParagraph"/>
+        <w:numPr>
+          <w:ilvl w:val="0"/>
+          <w:numId w:val="2"/>
+        </w:numPr>
+        <w:rPr>
+          <w:szCs w:val="22"/>
+        </w:rPr>
+      </w:pPr>
+      <w:r>
+        <w:t>Questions about the interview (assessment)</w:t>
+      </w:r>
+    </w:p>
+    <w:p>
+      <w:r>
+        <w:t xml:space="preserve"> </w:t>
+      </w:r>
+    </w:p>
+    <w:p>
+      <w:r>
+        <w:t>It is worth mentioning that foreign students in particular have many concerns. Swiss students have fewer concerns.</w:t>
+      </w:r>
+    </w:p>
+    <w:p>
+      <w:r>
+        <w:t xml:space="preserve"> </w:t>
+      </w:r>
+    </w:p>
+    <w:p>
+      <w:r>
+        <w:t>With regard</w:t>
+      </w:r>
+      <w:r>
+        <w:t>s</w:t>
+      </w:r>
+      <w:r>
+        <w:t xml:space="preserve"> to data sources, Mr. Sheikh mentions the following two instruments that are very important to him:</w:t>
+      </w:r>
+    </w:p>
+    <w:p>
+      <w:pPr>
+        <w:pStyle w:val="ListParagraph"/>
+        <w:numPr>
+          <w:ilvl w:val="0"/>
+          <w:numId w:val="1"/>
+        </w:numPr>
+        <w:rPr>
+          <w:szCs w:val="22"/>
+        </w:rPr>
+      </w:pPr>
+      <w:r>
+        <w:t>academic calendar</w:t>
+      </w:r>
+    </w:p>
+    <w:p>
+      <w:pPr>
+        <w:pStyle w:val="ListParagraph"/>
+        <w:numPr>
+          <w:ilvl w:val="0"/>
+          <w:numId w:val="1"/>
+        </w:numPr>
+        <w:rPr>
+          <w:szCs w:val="22"/>
+        </w:rPr>
+      </w:pPr>
+      <w:r>
+        <w:t>E</w:t>
+      </w:r>
+      <w:r>
+        <w:t>vento</w:t>
+      </w:r>
+    </w:p>
+    <w:p>
+      <w:r>
+        <w:t xml:space="preserve"> </w:t>
+      </w:r>
+    </w:p>
+    <w:p>
+      <w:r>
+        <w:t>The "academic calendar" is a list of all dates relevant to the FHNW. These are made available to administrative employees as hard copies but can also be requested as Excel files. It is worth mentioning that the administrative employees from the respective study programmes only receive those appointments which are relevant for their study programme.</w:t>
+      </w:r>
+    </w:p>
+    <w:p>
+      <w:r>
+        <w:t xml:space="preserve"> </w:t>
+      </w:r>
+    </w:p>
+    <w:p>
+      <w:r>
+        <w:t>"Evento" is a software package with a database. It manages all the modules that are available in a study programme. The software "</w:t>
+      </w:r>
+      <w:r>
+        <w:t xml:space="preserve"> </w:t>
+      </w:r>
+      <w:r>
+        <w:t xml:space="preserve">Evento </w:t>
+      </w:r>
+      <w:r>
+        <w:t>" is administered by the department in Brugg.</w:t>
+      </w:r>
+    </w:p>
+    <w:p>
+      <w:pPr>
+        <w:rPr>
+          <w:b/>
+          <w:bCs/>
+        </w:rPr>
+      </w:pPr>
+    </w:p>
+    <w:p>
+      <w:pPr>
+        <w:pStyle w:val="Heading3"/>
+        <w:spacing w:after="120"/>
+      </w:pPr>
+      <w:r>
+        <w:t>Stakeholder Needs &amp; User Stories</w:t>
+      </w:r>
+    </w:p>
+    <w:p>
+      <w:pPr>
         <w:spacing w:after="240" w:line="276" w:lineRule="auto"/>
-        <w:jc w:val="left"/>
       </w:pPr>
       <w:r>
         <w:t>Based on the students survey and the FHNW employee interview (</w:t>
@@ -5761,6 +5993,9 @@
       </w:r>
       <w:r>
         <w:instrText xml:space="preserve"> REF _Ref22464475 \h </w:instrText>
+      </w:r>
+      <w:r>
+        <w:instrText xml:space="preserve"> \* MERGEFORMAT </w:instrText>
       </w:r>
       <w:r>
         <w:fldChar w:fldCharType="separate"/>
@@ -5793,9 +6028,9 @@
         </w:rPr>
         <w:lastRenderedPageBreak/>
         <w:drawing>
-          <wp:inline distT="0" distB="0" distL="0" distR="0" wp14:anchorId="3BF75B02" wp14:editId="1B6B3F16">
-            <wp:extent cx="4664073" cy="2577069"/>
-            <wp:effectExtent l="0" t="0" r="3810" b="0"/>
+          <wp:inline distT="0" distB="0" distL="0" distR="0" wp14:anchorId="3BF75B02" wp14:editId="598246F8">
+            <wp:extent cx="4326911" cy="2390775"/>
+            <wp:effectExtent l="0" t="0" r="0" b="0"/>
             <wp:docPr id="6" name="Picture 6"/>
             <wp:cNvGraphicFramePr>
               <a:graphicFrameLocks xmlns:a="http://schemas.openxmlformats.org/drawingml/2006/main" noChangeAspect="1"/>
@@ -5822,7 +6057,7 @@
                   <pic:spPr>
                     <a:xfrm>
                       <a:off x="0" y="0"/>
-                      <a:ext cx="4664073" cy="2577069"/>
+                      <a:ext cx="4338893" cy="2397396"/>
                     </a:xfrm>
                     <a:prstGeom prst="rect">
                       <a:avLst/>
@@ -5840,8 +6075,8 @@
         <w:pStyle w:val="Caption"/>
         <w:jc w:val="center"/>
       </w:pPr>
-      <w:bookmarkStart w:id="31" w:name="_Ref22464475"/>
-      <w:bookmarkStart w:id="32" w:name="_Toc22847391"/>
+      <w:bookmarkStart w:id="30" w:name="_Ref22464475"/>
+      <w:bookmarkStart w:id="31" w:name="_Toc22847391"/>
       <w:r>
         <w:t xml:space="preserve">Figure </w:t>
       </w:r>
@@ -5863,16 +6098,20 @@
       <w:r>
         <w:fldChar w:fldCharType="end"/>
       </w:r>
+      <w:bookmarkEnd w:id="30"/>
+      <w:r>
+        <w:t>: Evaluation Overview Stakeholder Problems, Needs and possible User Stories</w:t>
+      </w:r>
       <w:bookmarkEnd w:id="31"/>
-      <w:r>
-        <w:t>: Evaluation Overview Stakeholder Problems, Needs and possible User Stories</w:t>
-      </w:r>
-      <w:bookmarkEnd w:id="32"/>
     </w:p>
     <w:p>
       <w:pPr>
         <w:spacing w:line="276" w:lineRule="auto"/>
-        <w:jc w:val="left"/>
+      </w:pPr>
+    </w:p>
+    <w:p>
+      <w:pPr>
+        <w:spacing w:line="276" w:lineRule="auto"/>
       </w:pPr>
       <w:r>
         <w:t>During the evaluation session we were able to identify the following needs:</w:t>
@@ -5886,7 +6125,6 @@
           <w:numId w:val="22"/>
         </w:numPr>
         <w:spacing w:line="276" w:lineRule="auto"/>
-        <w:jc w:val="left"/>
       </w:pPr>
       <w:r>
         <w:t>Get an answer to my question</w:t>
@@ -5900,7 +6138,6 @@
           <w:numId w:val="22"/>
         </w:numPr>
         <w:spacing w:line="276" w:lineRule="auto"/>
-        <w:jc w:val="left"/>
       </w:pPr>
       <w:r>
         <w:t>Timely response</w:t>
@@ -5914,7 +6151,6 @@
           <w:numId w:val="22"/>
         </w:numPr>
         <w:spacing w:line="276" w:lineRule="auto"/>
-        <w:jc w:val="left"/>
       </w:pPr>
       <w:r>
         <w:t>Consistent answers -&gt; Same answer to the same question</w:t>
@@ -5928,7 +6164,6 @@
           <w:numId w:val="22"/>
         </w:numPr>
         <w:spacing w:line="276" w:lineRule="auto"/>
-        <w:jc w:val="left"/>
       </w:pPr>
       <w:r>
         <w:t>Good quality of the answer -&gt; Correct information given</w:t>
@@ -5937,7 +6172,6 @@
     <w:p>
       <w:pPr>
         <w:spacing w:before="120" w:line="276" w:lineRule="auto"/>
-        <w:jc w:val="left"/>
       </w:pPr>
       <w:r>
         <w:t>Out of these needs we created two top level User Stories one from the view of a student and the other one from the view of the FHNW employee:</w:t>
@@ -5946,7 +6180,6 @@
     <w:p>
       <w:pPr>
         <w:spacing w:line="276" w:lineRule="auto"/>
-        <w:jc w:val="left"/>
         <w:rPr>
           <w:i/>
           <w:iCs/>
@@ -5968,7 +6201,6 @@
           <w:numId w:val="23"/>
         </w:numPr>
         <w:spacing w:line="276" w:lineRule="auto"/>
-        <w:jc w:val="left"/>
         <w:rPr>
           <w:i/>
           <w:iCs/>
@@ -5990,7 +6222,6 @@
           <w:numId w:val="23"/>
         </w:numPr>
         <w:spacing w:line="276" w:lineRule="auto"/>
-        <w:jc w:val="left"/>
         <w:rPr>
           <w:i/>
           <w:iCs/>
@@ -6012,7 +6243,6 @@
           <w:numId w:val="23"/>
         </w:numPr>
         <w:spacing w:line="276" w:lineRule="auto"/>
-        <w:jc w:val="left"/>
         <w:rPr>
           <w:i/>
           <w:iCs/>
@@ -6029,7 +6259,6 @@
     <w:p>
       <w:pPr>
         <w:spacing w:line="276" w:lineRule="auto"/>
-        <w:jc w:val="left"/>
         <w:rPr>
           <w:i/>
           <w:iCs/>
@@ -6051,7 +6280,6 @@
           <w:numId w:val="24"/>
         </w:numPr>
         <w:spacing w:line="276" w:lineRule="auto"/>
-        <w:jc w:val="left"/>
         <w:rPr>
           <w:i/>
           <w:iCs/>
@@ -6073,7 +6301,6 @@
           <w:numId w:val="24"/>
         </w:numPr>
         <w:spacing w:line="276" w:lineRule="auto"/>
-        <w:jc w:val="left"/>
         <w:rPr>
           <w:i/>
           <w:iCs/>
@@ -6096,7 +6323,6 @@
         </w:numPr>
         <w:spacing w:after="240" w:line="276" w:lineRule="auto"/>
         <w:ind w:left="714" w:hanging="357"/>
-        <w:jc w:val="left"/>
         <w:rPr>
           <w:i/>
           <w:iCs/>
@@ -6113,7 +6339,6 @@
     <w:p>
       <w:pPr>
         <w:spacing w:after="240" w:line="276" w:lineRule="auto"/>
-        <w:jc w:val="left"/>
       </w:pPr>
       <w:r>
         <w:t>As both User Stories are formulated at a very high level, it was not yet possible to make clear estimations about the effort and probability to develop a possible solution. Therefore, we decided to create a Sub-User-Story which we could use for the development of the first chatbot iteration as a deliverable of Sprint 1:</w:t>
@@ -6122,7 +6347,6 @@
     <w:p>
       <w:pPr>
         <w:spacing w:line="276" w:lineRule="auto"/>
-        <w:jc w:val="left"/>
       </w:pPr>
       <w:r>
         <w:t>“As a BIS student…</w:t>
@@ -6136,7 +6360,6 @@
           <w:numId w:val="25"/>
         </w:numPr>
         <w:spacing w:after="240" w:line="276" w:lineRule="auto"/>
-        <w:jc w:val="left"/>
       </w:pPr>
       <w:r>
         <w:t>…I want to know where I can register for modules.”</w:t>
@@ -6144,8 +6367,16 @@
     </w:p>
     <w:p>
       <w:pPr>
+        <w:pStyle w:val="Heading3"/>
+        <w:spacing w:after="120"/>
+      </w:pPr>
+      <w:r>
+        <w:t>First Chatbot Prototype</w:t>
+      </w:r>
+    </w:p>
+    <w:p>
+      <w:pPr>
         <w:spacing w:line="276" w:lineRule="auto"/>
-        <w:jc w:val="left"/>
       </w:pPr>
       <w:r>
         <w:t xml:space="preserve">Based on this Sub-User-Story we developed our deliverable of Sprint 1, which is a simple chatbot </w:t>
@@ -6160,6 +6391,9 @@
         <w:instrText xml:space="preserve"> REF _Ref22847064 \h </w:instrText>
       </w:r>
       <w:r>
+        <w:instrText xml:space="preserve"> \* MERGEFORMAT </w:instrText>
+      </w:r>
+      <w:r>
         <w:fldChar w:fldCharType="separate"/>
       </w:r>
       <w:r>
@@ -6181,6 +6415,9 @@
         <w:instrText xml:space="preserve"> REF _Ref22846963 \h </w:instrText>
       </w:r>
       <w:r>
+        <w:instrText xml:space="preserve"> \* MERGEFORMAT </w:instrText>
+      </w:r>
+      <w:r>
         <w:fldChar w:fldCharType="end"/>
       </w:r>
       <w:r>
@@ -6196,13 +6433,11 @@
     <w:p>
       <w:pPr>
         <w:spacing w:line="276" w:lineRule="auto"/>
-        <w:jc w:val="left"/>
       </w:pPr>
     </w:p>
     <w:p>
       <w:pPr>
         <w:spacing w:line="240" w:lineRule="auto"/>
-        <w:jc w:val="left"/>
       </w:pPr>
       <w:r>
         <w:t>Link to the chatbot</w:t>
@@ -6222,7 +6457,6 @@
     <w:p>
       <w:pPr>
         <w:spacing w:line="240" w:lineRule="auto"/>
-        <w:jc w:val="left"/>
         <w:rPr>
           <w:rFonts w:ascii="Times New Roman" w:hAnsi="Times New Roman"/>
           <w:sz w:val="24"/>
@@ -6236,27 +6470,22 @@
     <w:p>
       <w:pPr>
         <w:spacing w:line="240" w:lineRule="auto"/>
-        <w:jc w:val="left"/>
-      </w:pPr>
-      <w:r>
-        <w:br w:type="page"/>
-      </w:r>
+      </w:pPr>
     </w:p>
     <w:p>
       <w:pPr>
         <w:keepNext/>
         <w:spacing w:line="276" w:lineRule="auto"/>
-        <w:jc w:val="left"/>
+        <w:jc w:val="center"/>
       </w:pPr>
       <w:r>
         <w:rPr>
           <w:noProof/>
         </w:rPr>
-        <w:lastRenderedPageBreak/>
         <w:drawing>
-          <wp:inline distT="0" distB="0" distL="0" distR="0" wp14:anchorId="7D31366D" wp14:editId="1EC02DA9">
-            <wp:extent cx="6120130" cy="2407920"/>
-            <wp:effectExtent l="0" t="0" r="1270" b="5080"/>
+          <wp:inline distT="0" distB="0" distL="0" distR="0" wp14:anchorId="7D31366D" wp14:editId="77819F90">
+            <wp:extent cx="5133975" cy="2019924"/>
+            <wp:effectExtent l="0" t="0" r="0" b="0"/>
             <wp:docPr id="7" name="Picture 7"/>
             <wp:cNvGraphicFramePr>
               <a:graphicFrameLocks xmlns:a="http://schemas.openxmlformats.org/drawingml/2006/main" noChangeAspect="1"/>
@@ -6277,7 +6506,7 @@
                   <pic:spPr>
                     <a:xfrm>
                       <a:off x="0" y="0"/>
-                      <a:ext cx="6120130" cy="2407920"/>
+                      <a:ext cx="5182167" cy="2038885"/>
                     </a:xfrm>
                     <a:prstGeom prst="rect">
                       <a:avLst/>
@@ -6295,9 +6524,9 @@
         <w:pStyle w:val="Caption"/>
         <w:jc w:val="center"/>
       </w:pPr>
-      <w:bookmarkStart w:id="33" w:name="_Ref22847064"/>
-      <w:bookmarkStart w:id="34" w:name="_Ref22846963"/>
-      <w:bookmarkStart w:id="35" w:name="_Toc22847392"/>
+      <w:bookmarkStart w:id="32" w:name="_Ref22847064"/>
+      <w:bookmarkStart w:id="33" w:name="_Ref22846963"/>
+      <w:bookmarkStart w:id="34" w:name="_Toc22847392"/>
       <w:r>
         <w:t xml:space="preserve">Figure </w:t>
       </w:r>
@@ -6319,32 +6548,46 @@
       <w:r>
         <w:fldChar w:fldCharType="end"/>
       </w:r>
+      <w:bookmarkEnd w:id="32"/>
+      <w:r>
+        <w:t>: Dialogflow - R</w:t>
+      </w:r>
+      <w:r>
+        <w:t>egist</w:t>
+      </w:r>
+      <w:r>
+        <w:t>ration</w:t>
+      </w:r>
+      <w:r>
+        <w:t xml:space="preserve"> for </w:t>
+      </w:r>
+      <w:r>
+        <w:t>M</w:t>
+      </w:r>
+      <w:r>
+        <w:t>odules</w:t>
+      </w:r>
       <w:bookmarkEnd w:id="33"/>
-      <w:r>
-        <w:t>: Dialogflow - R</w:t>
-      </w:r>
-      <w:r>
-        <w:t>egist</w:t>
-      </w:r>
-      <w:r>
-        <w:t>ration</w:t>
-      </w:r>
-      <w:r>
-        <w:t xml:space="preserve"> for </w:t>
-      </w:r>
-      <w:r>
-        <w:t>M</w:t>
-      </w:r>
-      <w:r>
-        <w:t>odules</w:t>
-      </w:r>
       <w:bookmarkEnd w:id="34"/>
-      <w:bookmarkEnd w:id="35"/>
+    </w:p>
+    <w:p>
+      <w:pPr>
+        <w:spacing w:line="240" w:lineRule="auto"/>
+        <w:jc w:val="left"/>
+      </w:pPr>
+    </w:p>
+    <w:p>
+      <w:pPr>
+        <w:pStyle w:val="Heading3"/>
+        <w:spacing w:after="120"/>
+      </w:pPr>
+      <w:r>
+        <w:t>Sprint Retrospective</w:t>
+      </w:r>
     </w:p>
     <w:p>
       <w:pPr>
         <w:spacing w:line="276" w:lineRule="auto"/>
-        <w:jc w:val="left"/>
       </w:pPr>
       <w:r>
         <w:t xml:space="preserve">For the first Sprint Retrospective a simple method has been chosen, as there is a generally lack of knowledge in the team in how to perform a Sprint Retrospective. Therefore, the following Sprint Retrospective template was chosen (see </w:t>
@@ -6354,6 +6597,9 @@
       </w:r>
       <w:r>
         <w:instrText xml:space="preserve"> REF _Ref22819696 \h </w:instrText>
+      </w:r>
+      <w:r>
+        <w:instrText xml:space="preserve"> \* MERGEFORMAT </w:instrText>
       </w:r>
       <w:r>
         <w:fldChar w:fldCharType="separate"/>
@@ -6425,16 +6671,25 @@
       <w:pPr>
         <w:pStyle w:val="Caption"/>
         <w:jc w:val="center"/>
-      </w:pPr>
-      <w:bookmarkStart w:id="36" w:name="_Ref22819696"/>
-      <w:bookmarkStart w:id="37" w:name="_Toc22847393"/>
-      <w:r>
+        <w:rPr>
+          <w:lang w:val="fr-CH"/>
+        </w:rPr>
+      </w:pPr>
+      <w:bookmarkStart w:id="35" w:name="_Ref22819696"/>
+      <w:bookmarkStart w:id="36" w:name="_Toc22847393"/>
+      <w:r>
+        <w:rPr>
+          <w:lang w:val="fr-CH"/>
+        </w:rPr>
         <w:t xml:space="preserve">Figure </w:t>
       </w:r>
       <w:r>
         <w:fldChar w:fldCharType="begin"/>
       </w:r>
       <w:r>
+        <w:rPr>
+          <w:lang w:val="fr-CH"/>
+        </w:rPr>
         <w:instrText xml:space="preserve"> SEQ Figure \* ARABIC </w:instrText>
       </w:r>
       <w:r>
@@ -6443,14 +6698,18 @@
       <w:r>
         <w:rPr>
           <w:noProof/>
+          <w:lang w:val="fr-CH"/>
         </w:rPr>
         <w:t>6</w:t>
       </w:r>
       <w:r>
         <w:fldChar w:fldCharType="end"/>
       </w:r>
-      <w:bookmarkEnd w:id="36"/>
-      <w:r>
+      <w:bookmarkEnd w:id="35"/>
+      <w:r>
+        <w:rPr>
+          <w:lang w:val="fr-CH"/>
+        </w:rPr>
         <w:t xml:space="preserve">: Quick Retrospective Template </w:t>
       </w:r>
       <w:sdt>
@@ -6458,12 +6717,14 @@
           <w:id w:val="-968276051"/>
           <w:citation/>
         </w:sdtPr>
-        <w:sdtEndPr/>
         <w:sdtContent>
           <w:r>
             <w:fldChar w:fldCharType="begin"/>
           </w:r>
           <w:r>
+            <w:rPr>
+              <w:lang w:val="fr-CH"/>
+            </w:rPr>
             <w:instrText xml:space="preserve"> CITATION Mor17 \l 2055 </w:instrText>
           </w:r>
           <w:r>
@@ -6472,6 +6733,7 @@
           <w:r>
             <w:rPr>
               <w:noProof/>
+              <w:lang w:val="fr-CH"/>
             </w:rPr>
             <w:t>(Morales, 2017)</w:t>
           </w:r>
@@ -6480,12 +6742,11 @@
           </w:r>
         </w:sdtContent>
       </w:sdt>
-      <w:bookmarkEnd w:id="37"/>
+      <w:bookmarkEnd w:id="36"/>
     </w:p>
     <w:p>
       <w:pPr>
         <w:spacing w:line="276" w:lineRule="auto"/>
-        <w:jc w:val="left"/>
       </w:pPr>
       <w:r>
         <w:t xml:space="preserve">The general idea in the Quick Retrospective is, that </w:t>
@@ -6505,7 +6766,6 @@
           <w:numId w:val="41"/>
         </w:numPr>
         <w:spacing w:line="276" w:lineRule="auto"/>
-        <w:jc w:val="left"/>
       </w:pPr>
       <w:r>
         <w:t>What was good in the last Sprint?</w:t>
@@ -6519,7 +6779,6 @@
           <w:numId w:val="41"/>
         </w:numPr>
         <w:spacing w:line="276" w:lineRule="auto"/>
-        <w:jc w:val="left"/>
       </w:pPr>
       <w:r>
         <w:t>What was bad in the last Sprint?</w:t>
@@ -6533,7 +6792,6 @@
           <w:numId w:val="41"/>
         </w:numPr>
         <w:spacing w:line="276" w:lineRule="auto"/>
-        <w:jc w:val="left"/>
       </w:pPr>
       <w:r>
         <w:t>Which ideas exist to improve the next Sprint?</w:t>
@@ -6547,7 +6805,6 @@
           <w:numId w:val="41"/>
         </w:numPr>
         <w:spacing w:line="276" w:lineRule="auto"/>
-        <w:jc w:val="left"/>
       </w:pPr>
       <w:r>
         <w:t>Which actions will be tried out in the next Sprint?</w:t>
@@ -6556,7 +6813,6 @@
     <w:p>
       <w:pPr>
         <w:spacing w:line="276" w:lineRule="auto"/>
-        <w:jc w:val="left"/>
       </w:pPr>
       <w:r>
         <w:t>The task is then that all participants list their thoughts for questions 1-3 in the corresponding section. Afterwards, the team discusses what shall be tried out in the next Sprint which is then recorded in the “Actions” box.</w:t>
@@ -6565,13 +6821,129 @@
     <w:p>
       <w:pPr>
         <w:spacing w:line="276" w:lineRule="auto"/>
-        <w:jc w:val="left"/>
-      </w:pPr>
-    </w:p>
-    <w:p>
-      <w:pPr>
+      </w:pPr>
+    </w:p>
+    <w:p>
+      <w:pPr>
+        <w:spacing w:after="120" w:line="276" w:lineRule="auto"/>
+      </w:pPr>
+      <w:r>
+        <w:t>After conducting the Sprint Retrospective with the team, using the method described above, the whiteboard looked as follows</w:t>
+      </w:r>
+      <w:r>
+        <w:t xml:space="preserve"> (see </w:t>
+      </w:r>
+      <w:r>
+        <w:fldChar w:fldCharType="begin"/>
+      </w:r>
+      <w:r>
+        <w:instrText xml:space="preserve"> REF _Ref23356863 \h </w:instrText>
+      </w:r>
+      <w:r>
+        <w:fldChar w:fldCharType="separate"/>
+      </w:r>
+      <w:r>
+        <w:t xml:space="preserve">Figure </w:t>
+      </w:r>
+      <w:r>
+        <w:rPr>
+          <w:noProof/>
+        </w:rPr>
+        <w:t>7</w:t>
+      </w:r>
+      <w:r>
+        <w:fldChar w:fldCharType="end"/>
+      </w:r>
+      <w:r>
+        <w:t>)</w:t>
+      </w:r>
+      <w:r>
+        <w:t>:</w:t>
+      </w:r>
+    </w:p>
+    <w:p>
+      <w:pPr>
+        <w:keepNext/>
         <w:spacing w:line="276" w:lineRule="auto"/>
-        <w:jc w:val="left"/>
+        <w:jc w:val="center"/>
+      </w:pPr>
+      <w:r>
+        <w:rPr>
+          <w:noProof/>
+        </w:rPr>
+        <w:lastRenderedPageBreak/>
+        <w:drawing>
+          <wp:inline distT="0" distB="0" distL="0" distR="0" wp14:anchorId="20C8B95F" wp14:editId="7AEC683A">
+            <wp:extent cx="3981847" cy="2466975"/>
+            <wp:effectExtent l="0" t="0" r="0" b="0"/>
+            <wp:docPr id="8" name="Picture 8" descr="A close up of text on a whiteboard&#10;&#10;Description automatically generated"/>
+            <wp:cNvGraphicFramePr>
+              <a:graphicFrameLocks xmlns:a="http://schemas.openxmlformats.org/drawingml/2006/main" noChangeAspect="1"/>
+            </wp:cNvGraphicFramePr>
+            <a:graphic xmlns:a="http://schemas.openxmlformats.org/drawingml/2006/main">
+              <a:graphicData uri="http://schemas.openxmlformats.org/drawingml/2006/picture">
+                <pic:pic xmlns:pic="http://schemas.openxmlformats.org/drawingml/2006/picture">
+                  <pic:nvPicPr>
+                    <pic:cNvPr id="8" name="Sprint1_Retro.png"/>
+                    <pic:cNvPicPr/>
+                  </pic:nvPicPr>
+                  <pic:blipFill>
+                    <a:blip r:embed="rId25"/>
+                    <a:stretch>
+                      <a:fillRect/>
+                    </a:stretch>
+                  </pic:blipFill>
+                  <pic:spPr>
+                    <a:xfrm>
+                      <a:off x="0" y="0"/>
+                      <a:ext cx="3988280" cy="2470960"/>
+                    </a:xfrm>
+                    <a:prstGeom prst="rect">
+                      <a:avLst/>
+                    </a:prstGeom>
+                  </pic:spPr>
+                </pic:pic>
+              </a:graphicData>
+            </a:graphic>
+          </wp:inline>
+        </w:drawing>
+      </w:r>
+    </w:p>
+    <w:p>
+      <w:pPr>
+        <w:pStyle w:val="Caption"/>
+        <w:jc w:val="center"/>
+      </w:pPr>
+      <w:bookmarkStart w:id="37" w:name="_Ref23356863"/>
+      <w:r>
+        <w:t xml:space="preserve">Figure </w:t>
+      </w:r>
+      <w:r>
+        <w:fldChar w:fldCharType="begin"/>
+      </w:r>
+      <w:r>
+        <w:instrText xml:space="preserve"> SEQ Figure \* ARABIC </w:instrText>
+      </w:r>
+      <w:r>
+        <w:fldChar w:fldCharType="separate"/>
+      </w:r>
+      <w:r>
+        <w:rPr>
+          <w:noProof/>
+        </w:rPr>
+        <w:t>7</w:t>
+      </w:r>
+      <w:r>
+        <w:fldChar w:fldCharType="end"/>
+      </w:r>
+      <w:bookmarkEnd w:id="37"/>
+      <w:r>
+        <w:t>: Sprint Retrospective Output</w:t>
+      </w:r>
+    </w:p>
+    <w:p>
+      <w:pPr>
+        <w:spacing w:line="276" w:lineRule="auto"/>
         <w:rPr>
           <w:b/>
           <w:bCs/>
@@ -6582,187 +6954,184 @@
           <w:b/>
           <w:bCs/>
         </w:rPr>
-        <w:t>Interview with administrative employee</w:t>
-      </w:r>
-    </w:p>
-    <w:p>
-      <w:r>
-        <w:t>Neyyer Sheikh is one of the administrative employees of the FHNW. He is responsible for the BIS programme and answers students' questions accordingly. In an interview with him we found out that these requests are most frequently asked:</w:t>
-      </w:r>
-    </w:p>
-    <w:p>
-      <w:pPr>
-        <w:pStyle w:val="ListParagraph"/>
-        <w:numPr>
-          <w:ilvl w:val="0"/>
-          <w:numId w:val="2"/>
-        </w:numPr>
-        <w:rPr>
-          <w:szCs w:val="22"/>
-        </w:rPr>
-      </w:pPr>
-      <w:r>
-        <w:lastRenderedPageBreak/>
-        <w:t>Date on various topics of education (exams, results, etc.)</w:t>
-      </w:r>
-    </w:p>
-    <w:p>
-      <w:pPr>
-        <w:pStyle w:val="ListParagraph"/>
-        <w:numPr>
-          <w:ilvl w:val="0"/>
-          <w:numId w:val="2"/>
-        </w:numPr>
-        <w:rPr>
-          <w:szCs w:val="22"/>
-        </w:rPr>
-      </w:pPr>
-      <w:r>
-        <w:t>Change of module registration</w:t>
-      </w:r>
-    </w:p>
-    <w:p>
-      <w:pPr>
-        <w:pStyle w:val="ListParagraph"/>
-        <w:numPr>
-          <w:ilvl w:val="0"/>
-          <w:numId w:val="2"/>
-        </w:numPr>
-        <w:rPr>
-          <w:szCs w:val="22"/>
-        </w:rPr>
-      </w:pPr>
-      <w:r>
-        <w:t xml:space="preserve"> Change of billing delivery address</w:t>
-      </w:r>
-    </w:p>
-    <w:p>
-      <w:pPr>
-        <w:pStyle w:val="ListParagraph"/>
-        <w:numPr>
-          <w:ilvl w:val="0"/>
-          <w:numId w:val="2"/>
-        </w:numPr>
-        <w:rPr>
-          <w:szCs w:val="22"/>
-        </w:rPr>
-      </w:pPr>
-      <w:r>
-        <w:t xml:space="preserve">registration confirmations </w:t>
-      </w:r>
-    </w:p>
-    <w:p>
-      <w:pPr>
-        <w:pStyle w:val="ListParagraph"/>
-        <w:numPr>
-          <w:ilvl w:val="0"/>
-          <w:numId w:val="2"/>
-        </w:numPr>
-        <w:rPr>
-          <w:szCs w:val="22"/>
-        </w:rPr>
-      </w:pPr>
-      <w:r>
-        <w:t>Questions about the interview (assessment)</w:t>
-      </w:r>
-    </w:p>
-    <w:p>
-      <w:r>
-        <w:t xml:space="preserve"> </w:t>
-      </w:r>
-    </w:p>
-    <w:p>
-      <w:r>
-        <w:t>It is worth mentioning that foreign students in particular have many concerns. Swiss students have fewer concerns.</w:t>
-      </w:r>
-    </w:p>
-    <w:p>
-      <w:r>
-        <w:t xml:space="preserve"> </w:t>
-      </w:r>
-    </w:p>
-    <w:p>
-      <w:r>
-        <w:t>With regard to data sources, Mr. Sheikh mentions the following two instruments that are very important to him:</w:t>
-      </w:r>
-    </w:p>
-    <w:p>
-      <w:pPr>
-        <w:pStyle w:val="ListParagraph"/>
-        <w:numPr>
-          <w:ilvl w:val="0"/>
-          <w:numId w:val="1"/>
-        </w:numPr>
-        <w:rPr>
-          <w:szCs w:val="22"/>
-        </w:rPr>
-      </w:pPr>
-      <w:r>
-        <w:t>academic calendar</w:t>
-      </w:r>
-    </w:p>
-    <w:p>
-      <w:pPr>
-        <w:pStyle w:val="ListParagraph"/>
-        <w:numPr>
-          <w:ilvl w:val="0"/>
-          <w:numId w:val="1"/>
-        </w:numPr>
-        <w:rPr>
-          <w:szCs w:val="22"/>
-        </w:rPr>
-      </w:pPr>
-      <w:r>
-        <w:t>evento</w:t>
-      </w:r>
-    </w:p>
-    <w:p>
-      <w:r>
-        <w:t xml:space="preserve"> </w:t>
-      </w:r>
-    </w:p>
-    <w:p>
-      <w:r>
-        <w:t>The "academic calendar" is a list of all dates relevant to the FHNW. These are made available to administrative employees as hard copies, but can also be requested as Excel files. It is worth mentioning that the administrative employees from the respective study programmes only receive those appointments which are relevant for their study programme.</w:t>
-      </w:r>
-    </w:p>
-    <w:p>
-      <w:r>
-        <w:t xml:space="preserve"> </w:t>
-      </w:r>
-    </w:p>
-    <w:p>
-      <w:r>
-        <w:t>"Evento" is a software package with a database. It manages all the modules that are available in a study programme. The software "evento" is administered by the department in Brugg.</w:t>
+        <w:t>What was good?</w:t>
       </w:r>
     </w:p>
     <w:p>
       <w:pPr>
         <w:spacing w:line="276" w:lineRule="auto"/>
-        <w:jc w:val="left"/>
+      </w:pPr>
+      <w:r>
+        <w:t xml:space="preserve">The team discussed that the usage of the toolset like Github, Trello etc. has been working quite well although some team members didn’t have any experience yet with the tools. </w:t>
+      </w:r>
+    </w:p>
+    <w:p>
+      <w:pPr>
+        <w:spacing w:line="276" w:lineRule="auto"/>
+      </w:pPr>
+      <w:r>
+        <w:t>Furthermore, the agile methods as well as the coverage of the BABOK knowledge areas has been done in a good and suitable way. Especially the stakeholder engagement has been done quite successful by conducting the students survey as well as the interview with Neyyer.</w:t>
+      </w:r>
+    </w:p>
+    <w:p>
+      <w:pPr>
+        <w:spacing w:line="276" w:lineRule="auto"/>
+      </w:pPr>
+    </w:p>
+    <w:p>
+      <w:pPr>
+        <w:spacing w:line="276" w:lineRule="auto"/>
         <w:rPr>
           <w:b/>
           <w:bCs/>
         </w:rPr>
       </w:pPr>
+      <w:r>
+        <w:rPr>
+          <w:b/>
+          <w:bCs/>
+        </w:rPr>
+        <w:t>What was bad?</w:t>
+      </w:r>
     </w:p>
     <w:p>
       <w:pPr>
         <w:spacing w:line="276" w:lineRule="auto"/>
-        <w:jc w:val="left"/>
-      </w:pPr>
+      </w:pPr>
+      <w:r>
+        <w:t>Weaknesses have been discovered as well. Some members within the team had the feeling, that the workload of the project had not been distributed evenly within the team. By no means in an extreme way, but as some team members already had experience in agile methods, they were leading the introduction into the agile project in this first Sprint</w:t>
+      </w:r>
+      <w:r>
+        <w:t xml:space="preserve">. </w:t>
+      </w:r>
+    </w:p>
+    <w:p>
+      <w:pPr>
+        <w:spacing w:line="276" w:lineRule="auto"/>
+      </w:pPr>
+      <w:r>
+        <w:t>Also due to the fact, that not all team members were used to regularly use a ticketing system like Trello, the Backlog sometimes had not been in the actual state that it should have been regarding the progress that had already been made.</w:t>
+      </w:r>
+    </w:p>
+    <w:p>
+      <w:pPr>
+        <w:spacing w:line="276" w:lineRule="auto"/>
+      </w:pPr>
+      <w:r>
+        <w:t>During the meetings, there were often extensive discussions regarding the terminology or the methodology that should be used although some team members had the impression that everything already had been clarified. This led to the feeling that there were too many discussions ongoing.</w:t>
+      </w:r>
+    </w:p>
+    <w:p>
+      <w:pPr>
+        <w:spacing w:line="276" w:lineRule="auto"/>
+      </w:pPr>
+      <w:r>
+        <w:t>As a final weakness of Sprint 1 the requirements verification had been noticed by the whole team.</w:t>
+      </w:r>
+    </w:p>
+    <w:p>
+      <w:pPr>
+        <w:spacing w:line="276" w:lineRule="auto"/>
+      </w:pPr>
+    </w:p>
+    <w:p>
+      <w:pPr>
+        <w:spacing w:line="276" w:lineRule="auto"/>
+        <w:rPr>
+          <w:b/>
+          <w:bCs/>
+        </w:rPr>
+      </w:pPr>
+      <w:r>
+        <w:rPr>
+          <w:b/>
+          <w:bCs/>
+        </w:rPr>
+        <w:t>Ideas how to improve the next Sprint?</w:t>
+      </w:r>
+      <w:r>
+        <w:rPr>
+          <w:b/>
+          <w:bCs/>
+        </w:rPr>
+        <w:t xml:space="preserve"> Actions to take.</w:t>
+      </w:r>
+    </w:p>
+    <w:p>
+      <w:pPr>
+        <w:spacing w:line="276" w:lineRule="auto"/>
+      </w:pPr>
+      <w:r>
+        <w:t>With a short Brainstorming session, possible improvement ideas were collected by the team. As most of them sounded easy to implement, we decided to try to implement most of them for the next Sprint.</w:t>
+      </w:r>
+    </w:p>
+    <w:p>
+      <w:pPr>
+        <w:spacing w:line="276" w:lineRule="auto"/>
+      </w:pPr>
+      <w:r>
+        <w:t>We decided to define the Sprint Goal of the next Sprint more clearly and refine the tasks in the Backlog more precisely</w:t>
+      </w:r>
+      <w:r>
+        <w:t xml:space="preserve"> to have a better understanding what we try to achieve within the Sprint</w:t>
+      </w:r>
+      <w:r>
+        <w:t>.</w:t>
+      </w:r>
+      <w:r>
+        <w:t xml:space="preserve"> Also, the Trello board should be updated more frequently, so that it represents the real state of the project.</w:t>
+      </w:r>
+    </w:p>
+    <w:p>
+      <w:pPr>
+        <w:spacing w:line="276" w:lineRule="auto"/>
+      </w:pPr>
+      <w:r>
+        <w:t xml:space="preserve">Furthermore, we </w:t>
+      </w:r>
+      <w:r>
+        <w:t>defined that we should include the stakeholders even more, by conducting weekly stakeholder meetings. So, that the stakeholder requirements can be verified regularly.</w:t>
+      </w:r>
+    </w:p>
+    <w:p>
+      <w:pPr>
+        <w:spacing w:line="276" w:lineRule="auto"/>
+      </w:pPr>
+      <w:r>
+        <w:t>As a third point that is taken to the next Sprint, there should no TV be running during meetings to have a clear focus on the meeting topics.</w:t>
+      </w:r>
+    </w:p>
+    <w:p>
+      <w:pPr>
+        <w:spacing w:line="276" w:lineRule="auto"/>
+      </w:pPr>
+      <w:r>
+        <w:lastRenderedPageBreak/>
+        <w:t>The idea to have a more comprehensive effort estimation process for the Backlog items, ha</w:t>
+      </w:r>
+      <w:r>
+        <w:t>d</w:t>
+      </w:r>
+      <w:r>
+        <w:t xml:space="preserve"> been clearly rejected by the team, as</w:t>
+      </w:r>
+      <w:r>
+        <w:t xml:space="preserve"> the effort vs. the expected gain ratio for the team had been expected to be not high enough.</w:t>
+      </w:r>
+      <w:bookmarkStart w:id="38" w:name="_GoBack"/>
+      <w:bookmarkEnd w:id="38"/>
     </w:p>
     <w:p>
       <w:pPr>
         <w:pStyle w:val="Heading2"/>
       </w:pPr>
-      <w:bookmarkStart w:id="38" w:name="_Toc22455264"/>
-      <w:bookmarkStart w:id="39" w:name="_Toc22847889"/>
+      <w:bookmarkStart w:id="39" w:name="_Toc22455264"/>
+      <w:bookmarkStart w:id="40" w:name="_Toc22847889"/>
       <w:r>
         <w:t>Sprint 2</w:t>
       </w:r>
-      <w:bookmarkEnd w:id="38"/>
       <w:bookmarkEnd w:id="39"/>
+      <w:bookmarkEnd w:id="40"/>
     </w:p>
     <w:p>
       <w:pPr>
@@ -6772,7 +7141,6 @@
           <w:numId w:val="18"/>
         </w:numPr>
         <w:spacing w:line="276" w:lineRule="auto"/>
-        <w:jc w:val="left"/>
       </w:pPr>
       <w:r>
         <w:t>Consider feedback from previous Retrospective</w:t>
@@ -6786,7 +7154,6 @@
           <w:numId w:val="18"/>
         </w:numPr>
         <w:spacing w:line="276" w:lineRule="auto"/>
-        <w:jc w:val="left"/>
       </w:pPr>
       <w:r>
         <w:t>Product Backlog</w:t>
@@ -6800,7 +7167,6 @@
           <w:numId w:val="18"/>
         </w:numPr>
         <w:spacing w:line="276" w:lineRule="auto"/>
-        <w:jc w:val="left"/>
       </w:pPr>
       <w:r>
         <w:t>Sprint Planning / Estimation -&gt; Sprint Backlog, Define Deliverable</w:t>
@@ -6814,7 +7180,6 @@
           <w:numId w:val="18"/>
         </w:numPr>
         <w:spacing w:line="276" w:lineRule="auto"/>
-        <w:jc w:val="left"/>
       </w:pPr>
       <w:r>
         <w:t>Sprint Goal</w:t>
@@ -6828,7 +7193,6 @@
           <w:numId w:val="18"/>
         </w:numPr>
         <w:spacing w:line="276" w:lineRule="auto"/>
-        <w:jc w:val="left"/>
       </w:pPr>
       <w:r>
         <w:t>Sprint Review: Analyse Deliverable</w:t>
@@ -6842,7 +7206,6 @@
           <w:numId w:val="18"/>
         </w:numPr>
         <w:spacing w:line="276" w:lineRule="auto"/>
-        <w:jc w:val="left"/>
       </w:pPr>
       <w:r>
         <w:t>Sprint Retrospective</w:t>
@@ -6851,20 +7214,19 @@
     <w:p>
       <w:pPr>
         <w:spacing w:line="276" w:lineRule="auto"/>
-        <w:jc w:val="left"/>
       </w:pPr>
     </w:p>
     <w:p>
       <w:pPr>
         <w:pStyle w:val="Heading2"/>
       </w:pPr>
-      <w:bookmarkStart w:id="40" w:name="_Toc22455265"/>
-      <w:bookmarkStart w:id="41" w:name="_Toc22847890"/>
+      <w:bookmarkStart w:id="41" w:name="_Toc22455265"/>
+      <w:bookmarkStart w:id="42" w:name="_Toc22847890"/>
       <w:r>
         <w:t>Sprint 3</w:t>
       </w:r>
-      <w:bookmarkEnd w:id="40"/>
       <w:bookmarkEnd w:id="41"/>
+      <w:bookmarkEnd w:id="42"/>
     </w:p>
     <w:p>
       <w:pPr>
@@ -6874,7 +7236,6 @@
           <w:numId w:val="18"/>
         </w:numPr>
         <w:spacing w:line="276" w:lineRule="auto"/>
-        <w:jc w:val="left"/>
       </w:pPr>
       <w:r>
         <w:t>Consider feedback from previous Retrospective</w:t>
@@ -6888,7 +7249,6 @@
           <w:numId w:val="18"/>
         </w:numPr>
         <w:spacing w:line="276" w:lineRule="auto"/>
-        <w:jc w:val="left"/>
       </w:pPr>
       <w:r>
         <w:t>Product Backlog</w:t>
@@ -6902,7 +7262,6 @@
           <w:numId w:val="18"/>
         </w:numPr>
         <w:spacing w:line="276" w:lineRule="auto"/>
-        <w:jc w:val="left"/>
       </w:pPr>
       <w:r>
         <w:t>Sprint Planning / Estimation -&gt; Sprint Backlog, Define Deliverable</w:t>
@@ -6916,7 +7275,6 @@
           <w:numId w:val="18"/>
         </w:numPr>
         <w:spacing w:line="276" w:lineRule="auto"/>
-        <w:jc w:val="left"/>
       </w:pPr>
       <w:r>
         <w:t>Sprint Goal</w:t>
@@ -6930,7 +7288,6 @@
           <w:numId w:val="18"/>
         </w:numPr>
         <w:spacing w:line="276" w:lineRule="auto"/>
-        <w:jc w:val="left"/>
       </w:pPr>
       <w:r>
         <w:t>Sprint Review: Analyse Deliverable</w:t>
@@ -6944,7 +7301,6 @@
           <w:numId w:val="18"/>
         </w:numPr>
         <w:spacing w:line="276" w:lineRule="auto"/>
-        <w:jc w:val="left"/>
       </w:pPr>
       <w:r>
         <w:t>Sprint Retrospective</w:t>
@@ -6953,7 +7309,6 @@
     <w:p>
       <w:pPr>
         <w:spacing w:line="276" w:lineRule="auto"/>
-        <w:jc w:val="left"/>
       </w:pPr>
     </w:p>
     <w:p>
@@ -6967,8 +7322,8 @@
         <w:spacing w:after="240"/>
         <w:ind w:left="360" w:hanging="360"/>
       </w:pPr>
-      <w:bookmarkStart w:id="42" w:name="_Toc22455266"/>
-      <w:bookmarkStart w:id="43" w:name="_Toc22847891"/>
+      <w:bookmarkStart w:id="43" w:name="_Toc22455266"/>
+      <w:bookmarkStart w:id="44" w:name="_Toc22847891"/>
       <w:r>
         <w:rPr>
           <w:rFonts w:cs="Arial"/>
@@ -6978,8 +7333,8 @@
       <w:r>
         <w:t xml:space="preserve"> Product presentation</w:t>
       </w:r>
-      <w:bookmarkEnd w:id="42"/>
       <w:bookmarkEnd w:id="43"/>
+      <w:bookmarkEnd w:id="44"/>
     </w:p>
     <w:p/>
     <w:p/>
@@ -6994,8 +7349,8 @@
         <w:spacing w:after="240"/>
         <w:ind w:left="360" w:hanging="360"/>
       </w:pPr>
-      <w:bookmarkStart w:id="44" w:name="_Toc22455267"/>
-      <w:bookmarkStart w:id="45" w:name="_Toc22847892"/>
+      <w:bookmarkStart w:id="45" w:name="_Toc22455267"/>
+      <w:bookmarkStart w:id="46" w:name="_Toc22847892"/>
       <w:r>
         <w:rPr>
           <w:rFonts w:cs="Arial"/>
@@ -7005,8 +7360,8 @@
       <w:r>
         <w:t>:</w:t>
       </w:r>
-      <w:bookmarkEnd w:id="44"/>
       <w:bookmarkEnd w:id="45"/>
+      <w:bookmarkEnd w:id="46"/>
     </w:p>
     <w:p>
       <w:pPr>
@@ -7016,7 +7371,6 @@
           <w:numId w:val="18"/>
         </w:numPr>
         <w:spacing w:line="276" w:lineRule="auto"/>
-        <w:jc w:val="left"/>
       </w:pPr>
       <w:r>
         <w:t>What went well/bad?</w:t>
@@ -7030,7 +7384,6 @@
           <w:numId w:val="18"/>
         </w:numPr>
         <w:spacing w:line="276" w:lineRule="auto"/>
-        <w:jc w:val="left"/>
       </w:pPr>
       <w:r>
         <w:t>Things to change for the next time?</w:t>
@@ -7044,7 +7397,6 @@
           <w:numId w:val="18"/>
         </w:numPr>
         <w:spacing w:line="276" w:lineRule="auto"/>
-        <w:jc w:val="left"/>
       </w:pPr>
       <w:r>
         <w:t>Possible future work</w:t>
@@ -7053,7 +7405,6 @@
     <w:p>
       <w:pPr>
         <w:spacing w:line="240" w:lineRule="auto"/>
-        <w:jc w:val="left"/>
       </w:pPr>
       <w:r>
         <w:br w:type="page"/>
@@ -7071,12 +7422,12 @@
           <w:numId w:val="0"/>
         </w:numPr>
       </w:pPr>
-      <w:bookmarkStart w:id="46" w:name="_Toc22847893"/>
+      <w:bookmarkStart w:id="47" w:name="_Toc22847893"/>
       <w:r>
         <w:t>List of Figures</w:t>
       </w:r>
       <w:bookmarkEnd w:id="5"/>
-      <w:bookmarkEnd w:id="46"/>
+      <w:bookmarkEnd w:id="47"/>
     </w:p>
     <w:p>
       <w:pPr>
@@ -7540,15 +7891,15 @@
         </w:rPr>
         <w:fldChar w:fldCharType="end"/>
       </w:r>
-      <w:bookmarkStart w:id="47" w:name="_Toc444280968"/>
-      <w:bookmarkStart w:id="48" w:name="_Toc331715855"/>
-      <w:bookmarkStart w:id="49" w:name="_Toc331715059"/>
-    </w:p>
+      <w:bookmarkStart w:id="48" w:name="_Toc331715059"/>
+      <w:bookmarkStart w:id="49" w:name="_Toc331715855"/>
+      <w:bookmarkStart w:id="50" w:name="_Toc444280968"/>
+    </w:p>
+    <w:bookmarkEnd w:id="50" w:displacedByCustomXml="next"/>
     <w:bookmarkEnd w:id="49" w:displacedByCustomXml="next"/>
     <w:bookmarkEnd w:id="48" w:displacedByCustomXml="next"/>
-    <w:bookmarkEnd w:id="47" w:displacedByCustomXml="next"/>
     <w:bookmarkEnd w:id="6" w:displacedByCustomXml="next"/>
-    <w:bookmarkStart w:id="50" w:name="_Toc22847894" w:displacedByCustomXml="next"/>
+    <w:bookmarkStart w:id="51" w:name="_Toc22847894" w:displacedByCustomXml="next"/>
     <w:sdt>
       <w:sdtPr>
         <w:rPr>
@@ -7565,7 +7916,6 @@
           <w:docPartUnique/>
         </w:docPartObj>
       </w:sdtPr>
-      <w:sdtEndPr/>
       <w:sdtContent>
         <w:p>
           <w:pPr>
@@ -7578,7 +7928,7 @@
           <w:r>
             <w:t>Bibliography</w:t>
           </w:r>
-          <w:bookmarkEnd w:id="50"/>
+          <w:bookmarkEnd w:id="51"/>
         </w:p>
         <w:p>
           <w:pPr>
@@ -7799,9 +8149,9 @@
       </w:sdtContent>
     </w:sdt>
     <w:sectPr>
-      <w:headerReference w:type="default" r:id="rId25"/>
-      <w:footerReference w:type="default" r:id="rId26"/>
-      <w:footerReference w:type="first" r:id="rId27"/>
+      <w:headerReference w:type="default" r:id="rId26"/>
+      <w:footerReference w:type="default" r:id="rId27"/>
+      <w:footerReference w:type="first" r:id="rId28"/>
       <w:pgSz w:w="11907" w:h="16840" w:code="9"/>
       <w:pgMar w:top="1701" w:right="851" w:bottom="1588" w:left="1418" w:header="720" w:footer="720" w:gutter="0"/>
       <w:pgNumType w:start="1"/>
@@ -7926,7 +8276,7 @@
       <w:rPr>
         <w:noProof/>
       </w:rPr>
-      <w:t>October 24, 2019</w:t>
+      <w:t>October 30, 2019</w:t>
     </w:r>
     <w:r>
       <w:fldChar w:fldCharType="end"/>
@@ -7982,7 +8332,7 @@
       <w:rPr>
         <w:noProof/>
       </w:rPr>
-      <w:t>October 24, 2019</w:t>
+      <w:t>October 30, 2019</w:t>
     </w:r>
     <w:r>
       <w:fldChar w:fldCharType="end"/>
@@ -8223,7 +8573,7 @@
       <w:rPr>
         <w:noProof/>
       </w:rPr>
-      <w:t>Sprints</w:t>
+      <w:t>Final Product presentation</w:t>
     </w:r>
     <w:r>
       <w:rPr>
@@ -15028,6 +15378,21 @@
 </file>
 
 <file path=customXml/item1.xml><?xml version="1.0" encoding="utf-8"?>
+<?mso-contentType ?>
+<FormTemplates xmlns="http://schemas.microsoft.com/sharepoint/v3/contenttype/forms">
+  <Display>DocumentLibraryForm</Display>
+  <Edit>DocumentLibraryForm</Edit>
+  <New>DocumentLibraryForm</New>
+</FormTemplates>
+</file>
+
+<file path=customXml/item2.xml><?xml version="1.0" encoding="utf-8"?>
+<p:properties xmlns:p="http://schemas.microsoft.com/office/2006/metadata/properties" xmlns:xsi="http://www.w3.org/2001/XMLSchema-instance" xmlns:pc="http://schemas.microsoft.com/office/infopath/2007/PartnerControls">
+  <documentManagement/>
+</p:properties>
+</file>
+
+<file path=customXml/item3.xml><?xml version="1.0" encoding="utf-8"?>
 <ct:contentTypeSchema xmlns:ct="http://schemas.microsoft.com/office/2006/metadata/contentType" xmlns:ma="http://schemas.microsoft.com/office/2006/metadata/properties/metaAttributes" ct:_="" ma:_="" ma:contentTypeName="Document" ma:contentTypeID="0x01010012B3403173A9644CADCACAB8A5792A36" ma:contentTypeVersion="0" ma:contentTypeDescription="Create a new document." ma:contentTypeScope="" ma:versionID="2890b816d9e4c329ec95d48b84ed148e">
   <xsd:schema xmlns:xsd="http://www.w3.org/2001/XMLSchema" xmlns:xs="http://www.w3.org/2001/XMLSchema" xmlns:p="http://schemas.microsoft.com/office/2006/metadata/properties" targetNamespace="http://schemas.microsoft.com/office/2006/metadata/properties" ma:root="true" ma:fieldsID="1b05d82d297216baf5b26c55225140df">
     <xsd:element name="properties">
@@ -15139,21 +15504,6 @@
     <xs:element name="TermId" type="xs:string"/>
   </xs:schema>
 </ct:contentTypeSchema>
-</file>
-
-<file path=customXml/item2.xml><?xml version="1.0" encoding="utf-8"?>
-<p:properties xmlns:p="http://schemas.microsoft.com/office/2006/metadata/properties" xmlns:xsi="http://www.w3.org/2001/XMLSchema-instance" xmlns:pc="http://schemas.microsoft.com/office/infopath/2007/PartnerControls">
-  <documentManagement/>
-</p:properties>
-</file>
-
-<file path=customXml/item3.xml><?xml version="1.0" encoding="utf-8"?>
-<?mso-contentType ?>
-<FormTemplates xmlns="http://schemas.microsoft.com/sharepoint/v3/contenttype/forms">
-  <Display>DocumentLibraryForm</Display>
-  <Edit>DocumentLibraryForm</Edit>
-  <New>DocumentLibraryForm</New>
-</FormTemplates>
 </file>
 
 <file path=customXml/item4.xml><?xml version="1.0" encoding="utf-8"?>
@@ -15299,6 +15649,23 @@
 </file>
 
 <file path=customXml/itemProps1.xml><?xml version="1.0" encoding="utf-8"?>
+<ds:datastoreItem xmlns:ds="http://schemas.openxmlformats.org/officeDocument/2006/customXml" ds:itemID="{8BAB3414-0AD4-4E52-9802-377BCCE2BE33}">
+  <ds:schemaRefs>
+    <ds:schemaRef ds:uri="http://schemas.microsoft.com/sharepoint/v3/contenttype/forms"/>
+  </ds:schemaRefs>
+</ds:datastoreItem>
+</file>
+
+<file path=customXml/itemProps2.xml><?xml version="1.0" encoding="utf-8"?>
+<ds:datastoreItem xmlns:ds="http://schemas.openxmlformats.org/officeDocument/2006/customXml" ds:itemID="{AE0B55B1-37F6-41D3-AD3B-CEECBF9FD116}">
+  <ds:schemaRefs>
+    <ds:schemaRef ds:uri="http://schemas.microsoft.com/office/2006/metadata/properties"/>
+    <ds:schemaRef ds:uri="http://schemas.microsoft.com/office/infopath/2007/PartnerControls"/>
+  </ds:schemaRefs>
+</ds:datastoreItem>
+</file>
+
+<file path=customXml/itemProps3.xml><?xml version="1.0" encoding="utf-8"?>
 <ds:datastoreItem xmlns:ds="http://schemas.openxmlformats.org/officeDocument/2006/customXml" ds:itemID="{A894B601-808C-4DB3-8D76-33072EA78F34}">
   <ds:schemaRefs>
     <ds:schemaRef ds:uri="http://schemas.microsoft.com/office/2006/metadata/contentType"/>
@@ -15314,25 +15681,8 @@
 </ds:datastoreItem>
 </file>
 
-<file path=customXml/itemProps2.xml><?xml version="1.0" encoding="utf-8"?>
-<ds:datastoreItem xmlns:ds="http://schemas.openxmlformats.org/officeDocument/2006/customXml" ds:itemID="{AE0B55B1-37F6-41D3-AD3B-CEECBF9FD116}">
-  <ds:schemaRefs>
-    <ds:schemaRef ds:uri="http://schemas.microsoft.com/office/2006/metadata/properties"/>
-    <ds:schemaRef ds:uri="http://schemas.microsoft.com/office/infopath/2007/PartnerControls"/>
-  </ds:schemaRefs>
-</ds:datastoreItem>
-</file>
-
-<file path=customXml/itemProps3.xml><?xml version="1.0" encoding="utf-8"?>
-<ds:datastoreItem xmlns:ds="http://schemas.openxmlformats.org/officeDocument/2006/customXml" ds:itemID="{8BAB3414-0AD4-4E52-9802-377BCCE2BE33}">
-  <ds:schemaRefs>
-    <ds:schemaRef ds:uri="http://schemas.microsoft.com/sharepoint/v3/contenttype/forms"/>
-  </ds:schemaRefs>
-</ds:datastoreItem>
-</file>
-
 <file path=customXml/itemProps4.xml><?xml version="1.0" encoding="utf-8"?>
-<ds:datastoreItem xmlns:ds="http://schemas.openxmlformats.org/officeDocument/2006/customXml" ds:itemID="{AF420D24-C778-074F-8D8C-F857F98FFD35}">
+<ds:datastoreItem xmlns:ds="http://schemas.openxmlformats.org/officeDocument/2006/customXml" ds:itemID="{92A686C7-D5C9-48F3-B509-3E4A9D57F104}">
   <ds:schemaRefs>
     <ds:schemaRef ds:uri="http://schemas.openxmlformats.org/officeDocument/2006/bibliography"/>
   </ds:schemaRefs>

</xml_diff>